<commit_message>
aggiunte classi e nuovi metodi
</commit_message>
<xml_diff>
--- a/diagramma uml.docx
+++ b/diagramma uml.docx
@@ -125,8 +125,13 @@
               <w:t>L’utente crea una tessera</w:t>
             </w:r>
             <w:r>
-              <w:t xml:space="preserve"> salvando i dati su un file di testo</w:t>
-            </w:r>
+              <w:t xml:space="preserve"> </w:t>
+            </w:r>
+            <w:r>
+              <w:t>stampandola solo se il nominativo non è presente in Eliminati.txt</w:t>
+            </w:r>
+            <w:bookmarkStart w:id="0" w:name="_GoBack"/>
+            <w:bookmarkEnd w:id="0"/>
           </w:p>
         </w:tc>
       </w:tr>
@@ -327,8 +332,6 @@
             <w:r>
               <w:t>Must</w:t>
             </w:r>
-            <w:bookmarkStart w:id="0" w:name="_GoBack"/>
-            <w:bookmarkEnd w:id="0"/>
           </w:p>
         </w:tc>
         <w:tc>

</xml_diff>